<commit_message>
Task.373# -MayurPaghdal-05-08-2017: Vendor Drop down update added select all to all dropdowns.
</commit_message>
<xml_diff>
--- a/Task.373# -MayurPaghdal-07-05-2017.docx
+++ b/Task.373# -MayurPaghdal-07-05-2017.docx
@@ -25,16 +25,10 @@
         <w:t>-0</w:t>
       </w:r>
       <w:r>
-        <w:t>5</w:t>
-      </w:r>
-      <w:r>
-        <w:t>-2017: Part(A) of the task completed</w:t>
+        <w:t>5-2017: Part(A) of the task completed</w:t>
       </w:r>
     </w:p>
-    <w:p>
-      <w:bookmarkStart w:id="0" w:name="_GoBack"/>
-      <w:bookmarkEnd w:id="0"/>
-    </w:p>
+    <w:p/>
     <w:p>
       <w:r>
         <w:t xml:space="preserve">Files Modified: </w:t>
@@ -127,6 +121,8 @@
       <w:r>
         <w:t>VendorBAL.cs</w:t>
       </w:r>
+      <w:bookmarkStart w:id="0" w:name="_GoBack"/>
+      <w:bookmarkEnd w:id="0"/>
       <w:proofErr w:type="spellEnd"/>
     </w:p>
     <w:p/>
@@ -353,25 +349,15 @@
         </w:numPr>
       </w:pPr>
       <w:r>
-        <w:t xml:space="preserve">Sorry to say, but existing code is </w:t>
-      </w:r>
-      <w:r>
-        <w:rPr>
-          <w:b/>
-        </w:rPr>
-        <w:t>total blunder</w:t>
-      </w:r>
-      <w:r>
-        <w:t xml:space="preserve">. For example, I was adding </w:t>
-      </w:r>
-      <w:r>
-        <w:rPr>
-          <w:b/>
-        </w:rPr>
-        <w:t>ALL</w:t>
-      </w:r>
-      <w:r>
-        <w:t xml:space="preserve"> option to the existing vendor type Options, where I saw this method:</w:t>
+        <w:t xml:space="preserve">This method can further be </w:t>
+      </w:r>
+      <w:proofErr w:type="gramStart"/>
+      <w:r>
+        <w:t>optimized  a</w:t>
+      </w:r>
+      <w:proofErr w:type="gramEnd"/>
+      <w:r>
+        <w:t xml:space="preserve"> lot:</w:t>
       </w:r>
     </w:p>
     <w:p>
@@ -446,87 +432,25 @@
     <w:p>
       <w:pPr>
         <w:pStyle w:val="ListParagraph"/>
-        <w:rPr>
-          <w:rFonts w:ascii="Consolas" w:hAnsi="Consolas" w:cs="Consolas"/>
-          <w:color w:val="000000"/>
-          <w:sz w:val="20"/>
-          <w:szCs w:val="19"/>
-        </w:rPr>
-      </w:pPr>
-      <w:r>
-        <w:rPr>
-          <w:rFonts w:ascii="Consolas" w:hAnsi="Consolas" w:cs="Consolas"/>
-          <w:color w:val="000000"/>
-          <w:sz w:val="20"/>
-          <w:szCs w:val="19"/>
-        </w:rPr>
-        <w:t>This</w:t>
-      </w:r>
-      <w:r>
-        <w:rPr>
-          <w:rFonts w:ascii="Consolas" w:hAnsi="Consolas" w:cs="Consolas"/>
-          <w:color w:val="000000"/>
-          <w:sz w:val="20"/>
-          <w:szCs w:val="19"/>
-        </w:rPr>
-        <w:t xml:space="preserve"> is height of </w:t>
-      </w:r>
-      <w:r>
-        <w:rPr>
-          <w:rFonts w:ascii="Consolas" w:hAnsi="Consolas" w:cs="Consolas"/>
-          <w:b/>
-          <w:color w:val="000000"/>
-          <w:szCs w:val="19"/>
-        </w:rPr>
-        <w:t>“primary school programming practice”</w:t>
-      </w:r>
-      <w:r>
-        <w:rPr>
-          <w:rFonts w:ascii="Consolas" w:hAnsi="Consolas" w:cs="Consolas"/>
-          <w:color w:val="000000"/>
-          <w:sz w:val="20"/>
-          <w:szCs w:val="19"/>
-        </w:rPr>
-        <w:t xml:space="preserve">. For each selected </w:t>
-      </w:r>
-      <w:proofErr w:type="gramStart"/>
-      <w:r>
-        <w:rPr>
-          <w:rFonts w:ascii="Consolas" w:hAnsi="Consolas" w:cs="Consolas"/>
-          <w:color w:val="000000"/>
-          <w:sz w:val="20"/>
-          <w:szCs w:val="19"/>
-        </w:rPr>
-        <w:t>items</w:t>
-      </w:r>
-      <w:proofErr w:type="gramEnd"/>
-      <w:r>
-        <w:rPr>
-          <w:rFonts w:ascii="Consolas" w:hAnsi="Consolas" w:cs="Consolas"/>
-          <w:color w:val="000000"/>
-          <w:sz w:val="20"/>
-          <w:szCs w:val="19"/>
-        </w:rPr>
-        <w:t xml:space="preserve">, SQL call has been made. And, the </w:t>
-      </w:r>
-      <w:r>
-        <w:rPr>
-          <w:rFonts w:ascii="Consolas" w:hAnsi="Consolas" w:cs="Consolas"/>
-          <w:b/>
-          <w:color w:val="000000"/>
-          <w:sz w:val="20"/>
-          <w:szCs w:val="19"/>
-        </w:rPr>
-        <w:t>Stored Procedure</w:t>
-      </w:r>
-      <w:r>
-        <w:rPr>
-          <w:rFonts w:ascii="Consolas" w:hAnsi="Consolas" w:cs="Consolas"/>
-          <w:color w:val="000000"/>
-          <w:sz w:val="20"/>
-          <w:szCs w:val="19"/>
-        </w:rPr>
-        <w:t xml:space="preserve"> used to fetch this is actually dynamic select statement. There was no need to do that you can simply make an SP which fetch the result as per user selection such as this: </w:t>
+        <w:numPr>
+          <w:ilvl w:val="0"/>
+          <w:numId w:val="3"/>
+        </w:numPr>
+      </w:pPr>
+      <w:r>
+        <w:t xml:space="preserve">This </w:t>
+      </w:r>
+      <w:r>
+        <w:t>SP</w:t>
+      </w:r>
+      <w:r>
+        <w:t xml:space="preserve"> can further be </w:t>
+      </w:r>
+      <w:r>
+        <w:t>optimized as</w:t>
+      </w:r>
+      <w:r>
+        <w:t>:</w:t>
       </w:r>
     </w:p>
     <w:p>
@@ -3090,7 +3014,6 @@
           <w:sz w:val="19"/>
           <w:szCs w:val="19"/>
         </w:rPr>
-        <w:lastRenderedPageBreak/>
         <w:tab/>
       </w:r>
       <w:r>
@@ -3852,6 +3775,7 @@
           <w:sz w:val="19"/>
           <w:szCs w:val="19"/>
         </w:rPr>
+        <w:lastRenderedPageBreak/>
         <w:t xml:space="preserve">    </w:t>
       </w:r>
       <w:r>
@@ -5224,161 +5148,6 @@
         <w:t xml:space="preserve">  </w:t>
       </w:r>
     </w:p>
-    <w:p>
-      <w:pPr>
-        <w:pStyle w:val="ListParagraph"/>
-        <w:rPr>
-          <w:rFonts w:ascii="Consolas" w:hAnsi="Consolas" w:cs="Consolas"/>
-          <w:color w:val="000000"/>
-          <w:sz w:val="20"/>
-          <w:szCs w:val="19"/>
-        </w:rPr>
-      </w:pPr>
-    </w:p>
-    <w:p>
-      <w:pPr>
-        <w:pStyle w:val="ListParagraph"/>
-        <w:rPr>
-          <w:rFonts w:ascii="Consolas" w:hAnsi="Consolas" w:cs="Consolas"/>
-          <w:color w:val="000000"/>
-          <w:sz w:val="20"/>
-          <w:szCs w:val="19"/>
-        </w:rPr>
-      </w:pPr>
-    </w:p>
-    <w:p>
-      <w:pPr>
-        <w:pStyle w:val="ListParagraph"/>
-        <w:rPr>
-          <w:rFonts w:ascii="Consolas" w:hAnsi="Consolas" w:cs="Consolas"/>
-          <w:b/>
-          <w:color w:val="000000"/>
-          <w:sz w:val="24"/>
-          <w:szCs w:val="19"/>
-        </w:rPr>
-      </w:pPr>
-      <w:r>
-        <w:rPr>
-          <w:rFonts w:ascii="Consolas" w:hAnsi="Consolas" w:cs="Consolas"/>
-          <w:color w:val="000000"/>
-          <w:sz w:val="20"/>
-          <w:szCs w:val="19"/>
-        </w:rPr>
-        <w:t xml:space="preserve">Let me tell you very frankly: </w:t>
-      </w:r>
-      <w:r>
-        <w:rPr>
-          <w:rFonts w:ascii="Consolas" w:hAnsi="Consolas" w:cs="Consolas"/>
-          <w:b/>
-          <w:color w:val="000000"/>
-          <w:sz w:val="24"/>
-          <w:szCs w:val="19"/>
-        </w:rPr>
-        <w:t xml:space="preserve">This can be optimized a </w:t>
-      </w:r>
-      <w:proofErr w:type="spellStart"/>
-      <w:r>
-        <w:rPr>
-          <w:rFonts w:ascii="Consolas" w:hAnsi="Consolas" w:cs="Consolas"/>
-          <w:b/>
-          <w:color w:val="000000"/>
-          <w:sz w:val="24"/>
-          <w:szCs w:val="19"/>
-        </w:rPr>
-        <w:t>lotttt</w:t>
-      </w:r>
-      <w:proofErr w:type="spellEnd"/>
-      <w:r>
-        <w:rPr>
-          <w:rFonts w:ascii="Consolas" w:hAnsi="Consolas" w:cs="Consolas"/>
-          <w:b/>
-          <w:color w:val="000000"/>
-          <w:sz w:val="24"/>
-          <w:szCs w:val="19"/>
-        </w:rPr>
-        <w:t>….</w:t>
-      </w:r>
-    </w:p>
-    <w:p>
-      <w:pPr>
-        <w:pStyle w:val="ListParagraph"/>
-        <w:rPr>
-          <w:rFonts w:ascii="Consolas" w:hAnsi="Consolas" w:cs="Consolas"/>
-          <w:color w:val="000000"/>
-          <w:sz w:val="20"/>
-          <w:szCs w:val="19"/>
-        </w:rPr>
-      </w:pPr>
-    </w:p>
-    <w:p>
-      <w:pPr>
-        <w:pStyle w:val="ListParagraph"/>
-        <w:rPr>
-          <w:rFonts w:ascii="Consolas" w:hAnsi="Consolas" w:cs="Consolas"/>
-          <w:color w:val="000000"/>
-          <w:sz w:val="20"/>
-          <w:szCs w:val="19"/>
-        </w:rPr>
-      </w:pPr>
-      <w:r>
-        <w:rPr>
-          <w:rFonts w:ascii="Consolas" w:hAnsi="Consolas" w:cs="Consolas"/>
-          <w:color w:val="000000"/>
-          <w:sz w:val="20"/>
-          <w:szCs w:val="19"/>
-        </w:rPr>
-        <w:t>There are many such code snaps which needs to be refreshed. It seems no programmer/freelancer cared much about performance related queries.</w:t>
-      </w:r>
-    </w:p>
-    <w:p>
-      <w:pPr>
-        <w:pStyle w:val="ListParagraph"/>
-        <w:rPr>
-          <w:rFonts w:ascii="Consolas" w:hAnsi="Consolas" w:cs="Consolas"/>
-          <w:color w:val="000000"/>
-          <w:sz w:val="20"/>
-          <w:szCs w:val="19"/>
-        </w:rPr>
-      </w:pPr>
-    </w:p>
-    <w:p>
-      <w:pPr>
-        <w:pStyle w:val="ListParagraph"/>
-        <w:rPr>
-          <w:sz w:val="24"/>
-        </w:rPr>
-      </w:pPr>
-      <w:r>
-        <w:rPr>
-          <w:rFonts w:ascii="Consolas" w:hAnsi="Consolas" w:cs="Consolas"/>
-          <w:color w:val="000000"/>
-          <w:sz w:val="20"/>
-          <w:szCs w:val="19"/>
-        </w:rPr>
-        <w:t xml:space="preserve">I can fix this (Performance Optimization). Performance is way to lower. It can’t be seen for </w:t>
-      </w:r>
-      <w:proofErr w:type="spellStart"/>
-      <w:r>
-        <w:rPr>
-          <w:rFonts w:ascii="Consolas" w:hAnsi="Consolas" w:cs="Consolas"/>
-          <w:color w:val="000000"/>
-          <w:sz w:val="20"/>
-          <w:szCs w:val="19"/>
-        </w:rPr>
-        <w:t>while</w:t>
-      </w:r>
-      <w:proofErr w:type="spellEnd"/>
-      <w:r>
-        <w:rPr>
-          <w:rFonts w:ascii="Consolas" w:hAnsi="Consolas" w:cs="Consolas"/>
-          <w:color w:val="000000"/>
-          <w:sz w:val="20"/>
-          <w:szCs w:val="19"/>
-        </w:rPr>
-        <w:t xml:space="preserve"> but, once the application will have tons of data. It’ll show its real effect. </w:t>
-      </w:r>
-    </w:p>
-    <w:p/>
     <w:sectPr>
       <w:pgSz w:w="11906" w:h="16838"/>
       <w:pgMar w:top="1440" w:right="1440" w:bottom="1440" w:left="1440" w:header="708" w:footer="708" w:gutter="0"/>

</xml_diff>